<commit_message>
Changes in pattern of acts of the completed works
</commit_message>
<xml_diff>
--- a/Шаблон для акта выполненных работ.docx
+++ b/Шаблон для акта выполненных работ.docx
@@ -123,6 +123,13 @@
           <w:szCs w:val="26"/>
         </w:rPr>
         <w:t>Перечень выполненных работ</w:t>
+      </w:r>
+      <w:r>
+        <w:rPr>
+          <w:sz w:val="26"/>
+          <w:szCs w:val="26"/>
+        </w:rPr>
+        <w:t>:</w:t>
       </w:r>
     </w:p>
     <w:p>
@@ -891,7 +898,7 @@
 </file>
 
 <file path=customXml/itemProps1.xml><?xml version="1.0" encoding="utf-8"?>
-<ds:datastoreItem xmlns:ds="http://schemas.openxmlformats.org/officeDocument/2006/customXml" ds:itemID="{410498CF-3B89-4AFA-94A0-6931A5C469C6}">
+<ds:datastoreItem xmlns:ds="http://schemas.openxmlformats.org/officeDocument/2006/customXml" ds:itemID="{09EF5D55-D53B-4886-8CC4-9C8DBE632C5E}">
   <ds:schemaRefs>
     <ds:schemaRef ds:uri="http://schemas.openxmlformats.org/officeDocument/2006/bibliography"/>
   </ds:schemaRefs>

</xml_diff>